<commit_message>
Some minor changes to report layouts Import CFONB : Check (BankAccountStatement."Statement Date" >= ToDate(_OperationDate)) (versus <>
</commit_message>
<xml_diff>
--- a/ReportLayouts/RemittanceAdviceEntries.docx
+++ b/ReportLayouts/RemittanceAdviceEntries.docx
@@ -2685,6 +2685,70 @@
  
  < N a v W o r d R e p o r t X m l P a r t   x m l n s = " u r n : m i c r o s o f t - d y n a m i c s - n a v / r e p o r t s / R e m i t t a n c e _ A d v i c e _ E n t r i e s / 4 0 0 / " >   
+     < B C R e p o r t I n f o r m a t i o n > + 
+         < R e p o r t M e t a d a t a > + 
+             < E x t e n s i o n I d > E x t e n s i o n   I D < / E x t e n s i o n I d > + 
+             < E x t e n s i o n N a m e > E x t e n s i o n   N a m e < / E x t e n s i o n N a m e > + 
+             < E x t e n s i o n P u b l i s h e r > E x t e n s i o n   P u b l i s h e r < / E x t e n s i o n P u b l i s h e r > + 
+             < E x t e n s i o n V e r s i o n > E x t e n s i o n   V e r s i o n < / E x t e n s i o n V e r s i o n > + 
+             < R e p o r t I d > R e p o r t   I D < / R e p o r t I d > + 
+             < R e p o r t N a m e > R e p o r t   N a m e < / R e p o r t N a m e > + 
+             < A b o u t T h i s R e p o r t T i t l e > A b o u t   T h i s   R e p o r t   T i t l e < / A b o u t T h i s R e p o r t T i t l e > + 
+             < A b o u t T h i s R e p o r t T e x t > A b o u t   T h i s   R e p o r t   T e x t < / A b o u t T h i s R e p o r t T e x t > + 
+             < R e p o r t H e l p L i n k > R e p o r t   H e l p   L i n k < / R e p o r t H e l p L i n k > + 
+         < / R e p o r t M e t a d a t a > + 
+         < R e p o r t R e q u e s t > + 
+             < T e n a n t E n t r a I d > T e n a n t   E n t r a   I d < / T e n a n t E n t r a I d > + 
+             < E n v i r o n m e n t N a m e > E n v i r o n m e n t   N a m e < / E n v i r o n m e n t N a m e > + 
+             < E n v i r o n m e n t T y p e > E n v i r o n m e n t   T y p e < / E n v i r o n m e n t T y p e > + 
+             < C o m p a n y N a m e > C o m p a n y   N a m e < / C o m p a n y N a m e > + 
+             < C o m p a n y D i s p l a y N a m e > C o m p a n y   D i s p l a y   N a m e < / C o m p a n y D i s p l a y N a m e > + 
+             < C o m p a n y I d > C o m p a n y   I D < / C o m p a n y I d > + 
+             < U s e r N a m e > U s e r   N a m e < / U s e r N a m e > + 
+             < D a t e A n d T i m e > D a t e   a n d   T i m e < / D a t e A n d T i m e > + 
+             < L a n g u a g e > L a n g u a g e < / L a n g u a g e > + 
+             < F o r m a t R e g i o n > F o r m a t   R e g i o n < / F o r m a t R e g i o n > + 
+             < D a t e T i m e V a l u e s > + 
+                 < Y e a r > Y e a r < / Y e a r > + 
+                 < M o n t h N u m b e r > M o n t h   N u m b e r < / M o n t h N u m b e r > + 
+                 < D a y N u m b e r > D a y   N u m b e r < / D a y N u m b e r > + 
+                 < H o u r > H o u r < / H o u r > + 
+                 < M i n u t e > M i n u t e < / M i n u t e > + 
+             < / D a t e T i m e V a l u e s > + 
+         < / R e p o r t R e q u e s t > + 
+     < / B C R e p o r t I n f o r m a t i o n > + 
      < V e n d o r _ L e d g e r _ E n t r y >   
          < A m o u n t C a p t i o n > A m o u n t C a p t i o n < / A m o u n t C a p t i o n > 
</xml_diff>